<commit_message>
feat(lab03): complete laboratory report with all files
</commit_message>
<xml_diff>
--- a/labs/lab03/report/report.docx
+++ b/labs/lab03/report/report.docx
@@ -39,7 +39,7 @@
         <w:t xml:space="preserve">Пыакео сукчалын</w:t>
       </w:r>
       <w:r>
-        <w:t xml:space="preserve"> </w:t>
+        <w:br/>
       </w:r>
       <w:r>
         <w:rPr>
@@ -300,9 +300,9 @@
       <w:pPr>
         <w:pStyle w:val="Heading4"/>
       </w:pPr>
-      <w:bookmarkStart w:id="28" w:name="создание-отчета"/>
-      <w:r>
-        <w:t xml:space="preserve">3. Создание отчета</w:t>
+      <w:bookmarkStart w:id="28" w:name="компиляция-отчета-с-помощью-make"/>
+      <w:r>
+        <w:t xml:space="preserve">3. Компиляция отчета с помощью make</w:t>
       </w:r>
       <w:bookmarkEnd w:id="28"/>
     </w:p>
@@ -311,18 +311,54 @@
         <w:pStyle w:val="FirstParagraph"/>
       </w:pPr>
       <w:r>
-        <w:t xml:space="preserve">Создан отчет с использованием различных элементов Markdown.</w:t>
+        <w:t xml:space="preserve">Проведена компиляция отчета с использованием утилиты make.</w:t>
+      </w:r>
+    </w:p>
+    <w:p>
+      <w:pPr>
+        <w:pStyle w:val="Heading4"/>
+      </w:pPr>
+      <w:bookmarkStart w:id="29" w:name="проверка-сгенерированных-файлов"/>
+      <w:r>
+        <w:t xml:space="preserve">4. Проверка сгенерированных файлов</w:t>
+      </w:r>
+      <w:bookmarkEnd w:id="29"/>
+    </w:p>
+    <w:p>
+      <w:pPr>
+        <w:pStyle w:val="FirstParagraph"/>
+      </w:pPr>
+      <w:r>
+        <w:t xml:space="preserve">После компиляции созданы файлы report.pdf и report.docx.</w:t>
+      </w:r>
+    </w:p>
+    <w:p>
+      <w:pPr>
+        <w:pStyle w:val="Heading4"/>
+      </w:pPr>
+      <w:bookmarkStart w:id="30" w:name="загрузка-на-github"/>
+      <w:r>
+        <w:t xml:space="preserve">5. Загрузка на GitHub</w:t>
+      </w:r>
+      <w:bookmarkEnd w:id="30"/>
+    </w:p>
+    <w:p>
+      <w:pPr>
+        <w:pStyle w:val="FirstParagraph"/>
+      </w:pPr>
+      <w:r>
+        <w:t xml:space="preserve">Отчет успешно загружен на GitHub.</w:t>
       </w:r>
     </w:p>
     <w:p>
       <w:pPr>
         <w:pStyle w:val="Heading3"/>
       </w:pPr>
-      <w:bookmarkStart w:id="29" w:name="X32ff26b75a7156f968f22ae721fd8fec4b51e1d"/>
+      <w:bookmarkStart w:id="31" w:name="X32ff26b75a7156f968f22ae721fd8fec4b51e1d"/>
       <w:r>
         <w:t xml:space="preserve">Выполнение заданий для самостоятельной работы</w:t>
       </w:r>
-      <w:bookmarkEnd w:id="29"/>
+      <w:bookmarkEnd w:id="31"/>
     </w:p>
     <w:p>
       <w:pPr>
@@ -334,26 +370,37 @@
     </w:p>
     <w:p>
       <w:pPr>
+        <w:pStyle w:val="BodyText"/>
+      </w:pPr>
+      <w:r>
+        <w:rPr>
+          <w:b/>
+        </w:rPr>
+        <w:t xml:space="preserve">Ссылка на репозиторий GitHub:</w:t>
+      </w:r>
+      <w:r>
+        <w:t xml:space="preserve"> </w:t>
+      </w:r>
+      <w:r>
+        <w:t xml:space="preserve">https://github.com/soukchalern3-blip/study_2025-2026_arch-pc</w:t>
+      </w:r>
+    </w:p>
+    <w:p>
+      <w:pPr>
         <w:pStyle w:val="Heading3"/>
       </w:pPr>
-      <w:bookmarkStart w:id="30" w:name="выводы"/>
+      <w:bookmarkStart w:id="32" w:name="выводы"/>
       <w:r>
         <w:t xml:space="preserve">Выводы</w:t>
       </w:r>
-      <w:bookmarkEnd w:id="30"/>
+      <w:bookmarkEnd w:id="32"/>
     </w:p>
     <w:p>
       <w:pPr>
         <w:pStyle w:val="FirstParagraph"/>
       </w:pPr>
       <w:r>
-        <w:t xml:space="preserve">В ходе работы были освоены основные принципы работы с языком разметки Markdown. Приобретены навыки оформления отче</w:t>
-      </w:r>
-      <w:r>
-        <w:t xml:space="preserve"> </w:t>
-      </w:r>
-      <w:r>
-        <w:t xml:space="preserve">тов с использованием данного инструмента.</w:t>
+        <w:t xml:space="preserve">В ходе работы были освоены основные принципы работы с языком разметки Markdown. Приобретены навыки оформления отчетов с использованием данного инструмента.</w:t>
       </w:r>
     </w:p>
     <w:sectPr/>

</xml_diff>